<commit_message>
Update layout of french flyer
</commit_message>
<xml_diff>
--- a/doc-src/flyers/Flyer_FR.docx
+++ b/doc-src/flyers/Flyer_FR.docx
@@ -938,6 +938,8 @@
       <w:r>
         <w:rPr>
           <w:rFonts w:ascii="Arial" w:hAnsi="Arial" w:cs="Arial"/>
+          <w:i/>
+          <w:iCs/>
           <w:color w:val="404040"/>
           <w:sz w:val="24"/>
         </w:rPr>
@@ -950,7 +952,25 @@
           <w:color w:val="404040"/>
           <w:sz w:val="24"/>
         </w:rPr>
-        <w:t xml:space="preserve"> et doubles par des nombres complexes</w:t>
+        <w:t xml:space="preserve"> et </w:t>
+      </w:r>
+      <w:r>
+        <w:rPr>
+          <w:rFonts w:ascii="Arial" w:hAnsi="Arial" w:cs="Arial"/>
+          <w:i/>
+          <w:iCs/>
+          <w:color w:val="404040"/>
+          <w:sz w:val="24"/>
+        </w:rPr>
+        <w:t>doubles</w:t>
+      </w:r>
+      <w:r>
+        <w:rPr>
+          <w:rFonts w:ascii="Arial" w:hAnsi="Arial" w:cs="Arial"/>
+          <w:color w:val="404040"/>
+          <w:sz w:val="24"/>
+        </w:rPr>
+        <w:t xml:space="preserve"> par des nombres complexes</w:t>
       </w:r>
     </w:p>
     <w:p>
@@ -979,6 +999,8 @@
       <w:r>
         <w:rPr>
           <w:rFonts w:ascii="Arial" w:hAnsi="Arial" w:cs="Arial"/>
+          <w:i/>
+          <w:iCs/>
           <w:color w:val="404040"/>
           <w:sz w:val="24"/>
         </w:rPr>
@@ -991,7 +1013,25 @@
           <w:color w:val="404040"/>
           <w:sz w:val="24"/>
         </w:rPr>
-        <w:t xml:space="preserve"> et doubles par un nouveau format de stockage appelé </w:t>
+        <w:t xml:space="preserve"> et </w:t>
+      </w:r>
+      <w:r>
+        <w:rPr>
+          <w:rFonts w:ascii="Arial" w:hAnsi="Arial" w:cs="Arial"/>
+          <w:i/>
+          <w:iCs/>
+          <w:color w:val="404040"/>
+          <w:sz w:val="24"/>
+        </w:rPr>
+        <w:t>doubles</w:t>
+      </w:r>
+      <w:r>
+        <w:rPr>
+          <w:rFonts w:ascii="Arial" w:hAnsi="Arial" w:cs="Arial"/>
+          <w:color w:val="404040"/>
+          <w:sz w:val="24"/>
+        </w:rPr>
+        <w:t xml:space="preserve"> par un nouveau format de stockage appelé </w:t>
       </w:r>
       <w:proofErr w:type="spellStart"/>
       <w:r>
@@ -1537,6 +1577,48 @@
     </w:p>
     <w:p>
       <w:pPr>
+        <w:jc w:val="both"/>
+        <w:rPr>
+          <w:rFonts w:ascii="Arial" w:hAnsi="Arial" w:cs="Arial"/>
+          <w:color w:val="404040"/>
+          <w:sz w:val="24"/>
+        </w:rPr>
+      </w:pPr>
+      <w:r>
+        <w:rPr>
+          <w:rFonts w:ascii="Arial" w:hAnsi="Arial" w:cs="Arial"/>
+          <w:color w:val="404040"/>
+          <w:sz w:val="24"/>
+        </w:rPr>
+        <w:t>Les nombres à virgule flottante (IEEE 754) sont composés de 3 parties</w:t>
+      </w:r>
+      <w:r>
+        <w:rPr>
+          <w:rFonts w:ascii="Arial" w:hAnsi="Arial" w:cs="Arial"/>
+          <w:color w:val="404040"/>
+          <w:sz w:val="24"/>
+        </w:rPr>
+        <w:t>, de taille fixe. Cette structure est</w:t>
+      </w:r>
+      <w:r>
+        <w:rPr>
+          <w:rFonts w:ascii="Arial" w:hAnsi="Arial" w:cs="Arial"/>
+          <w:color w:val="404040"/>
+          <w:sz w:val="24"/>
+        </w:rPr>
+        <w:t xml:space="preserve"> similaire à la notation scientifique</w:t>
+      </w:r>
+      <w:r>
+        <w:rPr>
+          <w:rFonts w:ascii="Arial" w:hAnsi="Arial" w:cs="Arial"/>
+          <w:color w:val="404040"/>
+          <w:sz w:val="24"/>
+        </w:rPr>
+        <w:t>.</w:t>
+      </w:r>
+    </w:p>
+    <w:p>
+      <w:pPr>
         <w:keepNext/>
         <w:jc w:val="both"/>
         <w:rPr>
@@ -1551,39 +1633,7 @@
           <w:color w:val="404040"/>
           <w:sz w:val="24"/>
         </w:rPr>
-        <w:t>Les nombres à virgule flottante (IEEE 754) sont composés de 3 parties</w:t>
-      </w:r>
-      <w:r>
-        <w:rPr>
-          <w:rFonts w:ascii="Arial" w:hAnsi="Arial" w:cs="Arial"/>
-          <w:color w:val="404040"/>
-          <w:sz w:val="24"/>
-        </w:rPr>
-        <w:t xml:space="preserve">, de taille fixe. Cette </w:t>
-      </w:r>
-      <w:r>
-        <w:rPr>
-          <w:rFonts w:ascii="Arial" w:hAnsi="Arial" w:cs="Arial"/>
-          <w:color w:val="404040"/>
-          <w:sz w:val="24"/>
-        </w:rPr>
-        <w:t>structure est</w:t>
-      </w:r>
-      <w:r>
-        <w:rPr>
-          <w:rFonts w:ascii="Arial" w:hAnsi="Arial" w:cs="Arial"/>
-          <w:color w:val="404040"/>
-          <w:sz w:val="24"/>
-        </w:rPr>
-        <w:t xml:space="preserve"> similaire à la notation scientifique</w:t>
-      </w:r>
-      <w:r>
-        <w:rPr>
-          <w:rFonts w:ascii="Arial" w:hAnsi="Arial" w:cs="Arial"/>
-          <w:color w:val="404040"/>
-          <w:sz w:val="24"/>
-        </w:rPr>
-        <w:t>. Elle comprend :</w:t>
+        <w:t>Elle comprend :</w:t>
       </w:r>
     </w:p>
     <w:p>
@@ -1792,7 +1842,7 @@
           <v:shape id="_x0000_i1025" type="#_x0000_t75" style="width:247.5pt;height:41.25pt" o:ole="">
             <v:imagedata r:id="rId18" o:title=""/>
           </v:shape>
-          <o:OLEObject Type="Embed" ProgID="Visio.Drawing.15" ShapeID="_x0000_i1025" DrawAspect="Content" ObjectID="_1687862524" r:id="rId19"/>
+          <o:OLEObject Type="Embed" ProgID="Visio.Drawing.15" ShapeID="_x0000_i1025" DrawAspect="Content" ObjectID="_1687867058" r:id="rId19"/>
         </w:object>
       </w:r>
     </w:p>
@@ -2083,6 +2133,7 @@
         </w:rPr>
         <w:t xml:space="preserve"> (ex :</w:t>
       </w:r>
+      <w:bookmarkStart w:id="0" w:name="_Hlk77252204"/>
       <m:oMath>
         <m:r>
           <w:rPr>
@@ -2125,6 +2176,7 @@
           </m:den>
         </m:f>
       </m:oMath>
+      <w:bookmarkEnd w:id="0"/>
       <w:r>
         <w:rPr>
           <w:rFonts w:ascii="Arial" w:hAnsi="Arial" w:cs="Arial"/>
@@ -2148,7 +2200,7 @@
           <v:shape id="_x0000_i1026" type="#_x0000_t75" style="width:247.5pt;height:40.5pt" o:ole="">
             <v:imagedata r:id="rId20" o:title=""/>
           </v:shape>
-          <o:OLEObject Type="Embed" ProgID="Visio.Drawing.15" ShapeID="_x0000_i1026" DrawAspect="Content" ObjectID="_1687862525" r:id="rId21"/>
+          <o:OLEObject Type="Embed" ProgID="Visio.Drawing.15" ShapeID="_x0000_i1026" DrawAspect="Content" ObjectID="_1687867059" r:id="rId21"/>
         </w:object>
       </w:r>
     </w:p>
@@ -2429,6 +2481,8 @@
       <w:r>
         <w:rPr>
           <w:rFonts w:ascii="Arial" w:hAnsi="Arial" w:cs="Arial"/>
+          <w:i/>
+          <w:iCs/>
           <w:color w:val="404040"/>
           <w:sz w:val="24"/>
         </w:rPr>
@@ -3987,7 +4041,17 @@
                               <w:sz w:val="18"/>
                               <w:szCs w:val="16"/>
                             </w:rPr>
-                            <w:t>RÉSUMÉ TRAVAIL DE BACHELOR</w:t>
+                            <w:t xml:space="preserve">RÉSUMÉ TRAVAIL DE </w:t>
+                          </w:r>
+                          <w:proofErr w:type="gramStart"/>
+                          <w:r>
+                            <w:rPr>
+                              <w:rFonts w:ascii="Arial" w:hAnsi="Arial" w:cs="Arial"/>
+                              <w:color w:val="ACA39A"/>
+                              <w:sz w:val="18"/>
+                              <w:szCs w:val="16"/>
+                            </w:rPr>
+                            <w:t>BACHELOR</w:t>
                           </w:r>
                           <w:r>
                             <w:rPr>
@@ -4005,7 +4069,17 @@
                               <w:sz w:val="18"/>
                               <w:szCs w:val="16"/>
                             </w:rPr>
-                            <w:t xml:space="preserve"> | JUILLET </w:t>
+                            <w:t xml:space="preserve"> |</w:t>
+                          </w:r>
+                          <w:proofErr w:type="gramEnd"/>
+                          <w:r>
+                            <w:rPr>
+                              <w:rFonts w:ascii="Arial" w:hAnsi="Arial" w:cs="Arial"/>
+                              <w:color w:val="ACA39A"/>
+                              <w:sz w:val="18"/>
+                              <w:szCs w:val="16"/>
+                            </w:rPr>
+                            <w:t xml:space="preserve"> JUILLET </w:t>
                           </w:r>
                           <w:r>
                             <w:rPr>
@@ -4447,7 +4521,27 @@
                               <w:sz w:val="18"/>
                               <w:szCs w:val="16"/>
                             </w:rPr>
-                            <w:t xml:space="preserve">RÉSUMÉ TRAVAIL DE BACHELOR  | JUILLET </w:t>
+                            <w:t xml:space="preserve">RÉSUMÉ TRAVAIL DE </w:t>
+                          </w:r>
+                          <w:proofErr w:type="gramStart"/>
+                          <w:r>
+                            <w:rPr>
+                              <w:rFonts w:ascii="Arial" w:hAnsi="Arial" w:cs="Arial"/>
+                              <w:color w:val="ACA39A"/>
+                              <w:sz w:val="18"/>
+                              <w:szCs w:val="16"/>
+                            </w:rPr>
+                            <w:t>BACHELOR  |</w:t>
+                          </w:r>
+                          <w:proofErr w:type="gramEnd"/>
+                          <w:r>
+                            <w:rPr>
+                              <w:rFonts w:ascii="Arial" w:hAnsi="Arial" w:cs="Arial"/>
+                              <w:color w:val="ACA39A"/>
+                              <w:sz w:val="18"/>
+                              <w:szCs w:val="16"/>
+                            </w:rPr>
+                            <w:t xml:space="preserve"> JUILLET </w:t>
                           </w:r>
                           <w:r>
                             <w:rPr>
@@ -5917,19 +6011,6 @@
 </file>
 
 <file path=customXml/item1.xml><?xml version="1.0" encoding="utf-8"?>
-<?mso-contentType ?>
-<FormTemplates xmlns="http://schemas.microsoft.com/sharepoint/v3/contenttype/forms">
-  <Display>DocumentLibraryForm</Display>
-  <Edit>DocumentLibraryForm</Edit>
-  <New>DocumentLibraryForm</New>
-</FormTemplates>
-</file>
-
-<file path=customXml/item2.xml><?xml version="1.0" encoding="utf-8"?>
-<b:Sources xmlns:b="http://schemas.openxmlformats.org/officeDocument/2006/bibliography" xmlns="http://schemas.openxmlformats.org/officeDocument/2006/bibliography" SelectedStyle="\APA.XSL" StyleName="APA"/>
-</file>
-
-<file path=customXml/item3.xml><?xml version="1.0" encoding="utf-8"?>
 <ct:contentTypeSchema xmlns:ct="http://schemas.microsoft.com/office/2006/metadata/contentType" xmlns:ma="http://schemas.microsoft.com/office/2006/metadata/properties/metaAttributes" ct:_="" ma:_="" ma:contentTypeName="Document" ma:contentTypeID="0x010100A7F4C03F73161749BBE7344550E18CD5" ma:contentTypeVersion="12" ma:contentTypeDescription="Crée un document." ma:contentTypeScope="" ma:versionID="547a0857633df66b5ec695685788069a">
   <xsd:schema xmlns:xsd="http://www.w3.org/2001/XMLSchema" xmlns:xs="http://www.w3.org/2001/XMLSchema" xmlns:p="http://schemas.microsoft.com/office/2006/metadata/properties" xmlns:ns2="0eeab1d4-2b20-4c7d-b876-9ff6a9b28882" xmlns:ns3="76584b67-a7e9-4a55-be01-8955a44b6edb" targetNamespace="http://schemas.microsoft.com/office/2006/metadata/properties" ma:root="true" ma:fieldsID="79553c6a41b59b5f0c2dae34506859b3" ns2:_="" ns3:_="">
     <xsd:import namespace="0eeab1d4-2b20-4c7d-b876-9ff6a9b28882"/>
@@ -6087,7 +6168,40 @@
 </ct:contentTypeSchema>
 </file>
 
+<file path=customXml/item2.xml><?xml version="1.0" encoding="utf-8"?>
+<b:Sources xmlns:b="http://schemas.openxmlformats.org/officeDocument/2006/bibliography" xmlns="http://schemas.openxmlformats.org/officeDocument/2006/bibliography" SelectedStyle="\APA.XSL" StyleName="APA"/>
+</file>
+
+<file path=customXml/item3.xml><?xml version="1.0" encoding="utf-8"?>
+<?mso-contentType ?>
+<FormTemplates xmlns="http://schemas.microsoft.com/sharepoint/v3/contenttype/forms">
+  <Display>DocumentLibraryForm</Display>
+  <Edit>DocumentLibraryForm</Edit>
+  <New>DocumentLibraryForm</New>
+</FormTemplates>
+</file>
+
 <file path=customXml/item4.xml><?xml version="1.0" encoding="utf-8"?>
+<p:properties xmlns:p="http://schemas.microsoft.com/office/2006/metadata/properties" xmlns:xsi="http://www.w3.org/2001/XMLSchema-instance" xmlns:pc="http://schemas.microsoft.com/office/infopath/2007/PartnerControls">
+  <documentManagement>
+    <TaxKeywordTaxHTField xmlns="0eeab1d4-2b20-4c7d-b876-9ff6a9b28882">
+      <Terms xmlns="http://schemas.microsoft.com/office/infopath/2007/PartnerControls"/>
+    </TaxKeywordTaxHTField>
+    <_dlc_DocId xmlns="76584b67-a7e9-4a55-be01-8955a44b6edb">7PHS634TQKHA-21-34</_dlc_DocId>
+    <_dlc_DocIdUrl xmlns="76584b67-a7e9-4a55-be01-8955a44b6edb">
+      <Url>https://ged.hefr.ch/eifr/tic/info/formation/formation_base/resume_tra_bachelor/_layouts/15/DocIdRedir.aspx?ID=7PHS634TQKHA-21-34</Url>
+      <Description>7PHS634TQKHA-21-34</Description>
+    </_dlc_DocIdUrl>
+  </documentManagement>
+</p:properties>
+</file>
+
+<file path=customXml/item5.xml><?xml version="1.0" encoding="utf-8"?>
+<?mso-contentType ?>
+<SharedContentType xmlns="Microsoft.SharePoint.Taxonomy.ContentTypeSync" SourceId="b322d84b-9107-45f9-98b0-fcc71aaba640" ContentTypeId="0x0101" PreviousValue="false"/>
+</file>
+
+<file path=customXml/item6.xml><?xml version="1.0" encoding="utf-8"?>
 <?mso-contentType ?>
 <spe:Receivers xmlns:spe="http://schemas.microsoft.com/sharepoint/events">
   <Receiver>
@@ -6133,43 +6247,7 @@
 </spe:Receivers>
 </file>
 
-<file path=customXml/item5.xml><?xml version="1.0" encoding="utf-8"?>
-<?mso-contentType ?>
-<SharedContentType xmlns="Microsoft.SharePoint.Taxonomy.ContentTypeSync" SourceId="b322d84b-9107-45f9-98b0-fcc71aaba640" ContentTypeId="0x0101" PreviousValue="false"/>
-</file>
-
-<file path=customXml/item6.xml><?xml version="1.0" encoding="utf-8"?>
-<p:properties xmlns:p="http://schemas.microsoft.com/office/2006/metadata/properties" xmlns:xsi="http://www.w3.org/2001/XMLSchema-instance" xmlns:pc="http://schemas.microsoft.com/office/infopath/2007/PartnerControls">
-  <documentManagement>
-    <TaxKeywordTaxHTField xmlns="0eeab1d4-2b20-4c7d-b876-9ff6a9b28882">
-      <Terms xmlns="http://schemas.microsoft.com/office/infopath/2007/PartnerControls"/>
-    </TaxKeywordTaxHTField>
-    <_dlc_DocId xmlns="76584b67-a7e9-4a55-be01-8955a44b6edb">7PHS634TQKHA-21-34</_dlc_DocId>
-    <_dlc_DocIdUrl xmlns="76584b67-a7e9-4a55-be01-8955a44b6edb">
-      <Url>https://ged.hefr.ch/eifr/tic/info/formation/formation_base/resume_tra_bachelor/_layouts/15/DocIdRedir.aspx?ID=7PHS634TQKHA-21-34</Url>
-      <Description>7PHS634TQKHA-21-34</Description>
-    </_dlc_DocIdUrl>
-  </documentManagement>
-</p:properties>
-</file>
-
 <file path=customXml/itemProps1.xml><?xml version="1.0" encoding="utf-8"?>
-<ds:datastoreItem xmlns:ds="http://schemas.openxmlformats.org/officeDocument/2006/customXml" ds:itemID="{9E43725E-A998-449B-BE01-05EFD9A54D76}">
-  <ds:schemaRefs>
-    <ds:schemaRef ds:uri="http://schemas.microsoft.com/sharepoint/v3/contenttype/forms"/>
-  </ds:schemaRefs>
-</ds:datastoreItem>
-</file>
-
-<file path=customXml/itemProps2.xml><?xml version="1.0" encoding="utf-8"?>
-<ds:datastoreItem xmlns:ds="http://schemas.openxmlformats.org/officeDocument/2006/customXml" ds:itemID="{CE8D0BA6-5360-4042-98E0-65573E63DC0C}">
-  <ds:schemaRefs>
-    <ds:schemaRef ds:uri="http://schemas.openxmlformats.org/officeDocument/2006/bibliography"/>
-  </ds:schemaRefs>
-</ds:datastoreItem>
-</file>
-
-<file path=customXml/itemProps3.xml><?xml version="1.0" encoding="utf-8"?>
 <ds:datastoreItem xmlns:ds="http://schemas.openxmlformats.org/officeDocument/2006/customXml" ds:itemID="{DD398744-E0F1-45E9-8472-03AE1744F14C}">
   <ds:schemaRefs>
     <ds:schemaRef ds:uri="http://schemas.microsoft.com/office/2006/metadata/contentType"/>
@@ -6188,10 +6266,29 @@
 </ds:datastoreItem>
 </file>
 
+<file path=customXml/itemProps2.xml><?xml version="1.0" encoding="utf-8"?>
+<ds:datastoreItem xmlns:ds="http://schemas.openxmlformats.org/officeDocument/2006/customXml" ds:itemID="{CE8D0BA6-5360-4042-98E0-65573E63DC0C}">
+  <ds:schemaRefs>
+    <ds:schemaRef ds:uri="http://schemas.openxmlformats.org/officeDocument/2006/bibliography"/>
+  </ds:schemaRefs>
+</ds:datastoreItem>
+</file>
+
+<file path=customXml/itemProps3.xml><?xml version="1.0" encoding="utf-8"?>
+<ds:datastoreItem xmlns:ds="http://schemas.openxmlformats.org/officeDocument/2006/customXml" ds:itemID="{9E43725E-A998-449B-BE01-05EFD9A54D76}">
+  <ds:schemaRefs>
+    <ds:schemaRef ds:uri="http://schemas.microsoft.com/sharepoint/v3/contenttype/forms"/>
+  </ds:schemaRefs>
+</ds:datastoreItem>
+</file>
+
 <file path=customXml/itemProps4.xml><?xml version="1.0" encoding="utf-8"?>
-<ds:datastoreItem xmlns:ds="http://schemas.openxmlformats.org/officeDocument/2006/customXml" ds:itemID="{0CB65BB7-E7EC-44AC-BDAC-B5EE4573F63E}">
+<ds:datastoreItem xmlns:ds="http://schemas.openxmlformats.org/officeDocument/2006/customXml" ds:itemID="{F42479A3-4789-4B96-9BE2-E3ED213983FA}">
   <ds:schemaRefs>
-    <ds:schemaRef ds:uri="http://schemas.microsoft.com/sharepoint/events"/>
+    <ds:schemaRef ds:uri="http://schemas.microsoft.com/office/2006/metadata/properties"/>
+    <ds:schemaRef ds:uri="http://schemas.microsoft.com/office/infopath/2007/PartnerControls"/>
+    <ds:schemaRef ds:uri="0eeab1d4-2b20-4c7d-b876-9ff6a9b28882"/>
+    <ds:schemaRef ds:uri="76584b67-a7e9-4a55-be01-8955a44b6edb"/>
   </ds:schemaRefs>
 </ds:datastoreItem>
 </file>
@@ -6205,12 +6302,9 @@
 </file>
 
 <file path=customXml/itemProps6.xml><?xml version="1.0" encoding="utf-8"?>
-<ds:datastoreItem xmlns:ds="http://schemas.openxmlformats.org/officeDocument/2006/customXml" ds:itemID="{F42479A3-4789-4B96-9BE2-E3ED213983FA}">
+<ds:datastoreItem xmlns:ds="http://schemas.openxmlformats.org/officeDocument/2006/customXml" ds:itemID="{0CB65BB7-E7EC-44AC-BDAC-B5EE4573F63E}">
   <ds:schemaRefs>
-    <ds:schemaRef ds:uri="http://schemas.microsoft.com/office/2006/metadata/properties"/>
-    <ds:schemaRef ds:uri="http://schemas.microsoft.com/office/infopath/2007/PartnerControls"/>
-    <ds:schemaRef ds:uri="0eeab1d4-2b20-4c7d-b876-9ff6a9b28882"/>
-    <ds:schemaRef ds:uri="76584b67-a7e9-4a55-be01-8955a44b6edb"/>
+    <ds:schemaRef ds:uri="http://schemas.microsoft.com/sharepoint/events"/>
   </ds:schemaRefs>
 </ds:datastoreItem>
 </file>
</xml_diff>